<commit_message>
Panel de administración IV
</commit_message>
<xml_diff>
--- a/Manual básico de Django.docx
+++ b/Manual básico de Django.docx
@@ -195,8 +195,6 @@
           <w:lang w:val="en-US"/>
         </w:rPr>
       </w:pPr>
-      <w:bookmarkStart w:id="0" w:name="_GoBack"/>
-      <w:bookmarkEnd w:id="0"/>
     </w:p>
     <w:p>
       <w:pPr>
@@ -5789,44 +5787,23 @@
     <w:p>
       <w:pPr>
         <w:pStyle w:val="Cdigo"/>
-        <w:rPr>
-          <w:lang w:val="en-GB"/>
-        </w:rPr>
-      </w:pPr>
-      <w:r>
-        <w:rPr>
-          <w:lang w:val="en-GB"/>
-        </w:rPr>
-        <w:t xml:space="preserve">class </w:t>
-      </w:r>
-      <w:proofErr w:type="spellStart"/>
-      <w:r>
-        <w:rPr>
-          <w:lang w:val="en-GB"/>
-        </w:rPr>
-        <w:t>Clientes</w:t>
-      </w:r>
-      <w:proofErr w:type="spellEnd"/>
-      <w:r>
-        <w:rPr>
-          <w:lang w:val="en-GB"/>
-        </w:rPr>
-        <w:t>(</w:t>
+      </w:pPr>
+      <w:proofErr w:type="spellStart"/>
+      <w:r>
+        <w:t>class</w:t>
+      </w:r>
+      <w:proofErr w:type="spellEnd"/>
+      <w:r>
+        <w:t xml:space="preserve"> Clientes(</w:t>
       </w:r>
       <w:proofErr w:type="spellStart"/>
       <w:proofErr w:type="gramStart"/>
       <w:r>
-        <w:rPr>
-          <w:lang w:val="en-GB"/>
-        </w:rPr>
         <w:t>models.Model</w:t>
       </w:r>
       <w:proofErr w:type="spellEnd"/>
       <w:proofErr w:type="gramEnd"/>
       <w:r>
-        <w:rPr>
-          <w:lang w:val="en-GB"/>
-        </w:rPr>
         <w:t>):</w:t>
       </w:r>
     </w:p>
@@ -5838,9 +5815,6 @@
         </w:rPr>
       </w:pPr>
       <w:r>
-        <w:rPr>
-          <w:lang w:val="en-GB"/>
-        </w:rPr>
         <w:lastRenderedPageBreak/>
         <w:t xml:space="preserve">    </w:t>
       </w:r>
@@ -6357,71 +6331,122 @@
     <w:p>
       <w:pPr>
         <w:pStyle w:val="Cdigo"/>
-      </w:pPr>
-      <w:r>
+        <w:rPr>
+          <w:lang w:val="en-US"/>
+        </w:rPr>
+      </w:pPr>
+      <w:r>
+        <w:rPr>
+          <w:lang w:val="en-US"/>
+        </w:rPr>
         <w:t>INSTALLED_APPS = [</w:t>
       </w:r>
     </w:p>
     <w:p>
       <w:pPr>
         <w:pStyle w:val="Cdigo"/>
-      </w:pPr>
-      <w:r>
+        <w:rPr>
+          <w:lang w:val="en-US"/>
+        </w:rPr>
+      </w:pPr>
+      <w:r>
+        <w:rPr>
+          <w:lang w:val="en-US"/>
+        </w:rPr>
         <w:t xml:space="preserve">    '</w:t>
       </w:r>
       <w:proofErr w:type="spellStart"/>
       <w:proofErr w:type="gramStart"/>
       <w:r>
+        <w:rPr>
+          <w:lang w:val="en-US"/>
+        </w:rPr>
         <w:t>django.contrib</w:t>
       </w:r>
       <w:proofErr w:type="gramEnd"/>
       <w:r>
+        <w:rPr>
+          <w:lang w:val="en-US"/>
+        </w:rPr>
         <w:t>.admin</w:t>
       </w:r>
       <w:proofErr w:type="spellEnd"/>
       <w:r>
+        <w:rPr>
+          <w:lang w:val="en-US"/>
+        </w:rPr>
         <w:t>',</w:t>
       </w:r>
     </w:p>
     <w:p>
       <w:pPr>
         <w:pStyle w:val="Cdigo"/>
-      </w:pPr>
-      <w:r>
+        <w:rPr>
+          <w:lang w:val="en-US"/>
+        </w:rPr>
+      </w:pPr>
+      <w:r>
+        <w:rPr>
+          <w:lang w:val="en-US"/>
+        </w:rPr>
         <w:t xml:space="preserve">    '</w:t>
       </w:r>
       <w:proofErr w:type="spellStart"/>
       <w:proofErr w:type="gramStart"/>
       <w:r>
+        <w:rPr>
+          <w:lang w:val="en-US"/>
+        </w:rPr>
         <w:t>django.contrib</w:t>
       </w:r>
       <w:proofErr w:type="gramEnd"/>
       <w:r>
+        <w:rPr>
+          <w:lang w:val="en-US"/>
+        </w:rPr>
         <w:t>.auth</w:t>
       </w:r>
       <w:proofErr w:type="spellEnd"/>
       <w:r>
+        <w:rPr>
+          <w:lang w:val="en-US"/>
+        </w:rPr>
         <w:t>',</w:t>
       </w:r>
     </w:p>
     <w:p>
       <w:pPr>
         <w:pStyle w:val="Cdigo"/>
-      </w:pPr>
-      <w:r>
+        <w:rPr>
+          <w:lang w:val="en-US"/>
+        </w:rPr>
+      </w:pPr>
+      <w:r>
+        <w:rPr>
+          <w:lang w:val="en-US"/>
+        </w:rPr>
         <w:t xml:space="preserve">    '</w:t>
       </w:r>
       <w:proofErr w:type="spellStart"/>
       <w:proofErr w:type="gramStart"/>
       <w:r>
+        <w:rPr>
+          <w:lang w:val="en-US"/>
+        </w:rPr>
         <w:t>django.contrib</w:t>
       </w:r>
       <w:proofErr w:type="gramEnd"/>
       <w:r>
+        <w:rPr>
+          <w:lang w:val="en-US"/>
+        </w:rPr>
         <w:t>.contenttypes</w:t>
       </w:r>
       <w:proofErr w:type="spellEnd"/>
       <w:r>
+        <w:rPr>
+          <w:lang w:val="en-US"/>
+        </w:rPr>
         <w:t>',</w:t>
       </w:r>
     </w:p>
@@ -6433,6 +6458,9 @@
         </w:rPr>
       </w:pPr>
       <w:r>
+        <w:rPr>
+          <w:lang w:val="en-US"/>
+        </w:rPr>
         <w:t xml:space="preserve">    </w:t>
       </w:r>
       <w:r>
@@ -6503,6 +6531,9 @@
     <w:p>
       <w:pPr>
         <w:pStyle w:val="Cdigo"/>
+        <w:rPr>
+          <w:lang w:val="en-US"/>
+        </w:rPr>
       </w:pPr>
       <w:r>
         <w:rPr>
@@ -6511,19 +6542,31 @@
         <w:t xml:space="preserve">    </w:t>
       </w:r>
       <w:r>
+        <w:rPr>
+          <w:lang w:val="en-US"/>
+        </w:rPr>
         <w:t>'</w:t>
       </w:r>
       <w:proofErr w:type="spellStart"/>
       <w:proofErr w:type="gramStart"/>
       <w:r>
+        <w:rPr>
+          <w:lang w:val="en-US"/>
+        </w:rPr>
         <w:t>django.contrib</w:t>
       </w:r>
       <w:proofErr w:type="gramEnd"/>
       <w:r>
+        <w:rPr>
+          <w:lang w:val="en-US"/>
+        </w:rPr>
         <w:t>.staticfiles</w:t>
       </w:r>
       <w:proofErr w:type="spellEnd"/>
       <w:r>
+        <w:rPr>
+          <w:lang w:val="en-US"/>
+        </w:rPr>
         <w:t>',</w:t>
       </w:r>
     </w:p>
@@ -6537,8 +6580,15 @@
       <w:r>
         <w:rPr>
           <w:b/>
-        </w:rPr>
-        <w:t xml:space="preserve">    '</w:t>
+          <w:lang w:val="en-US"/>
+        </w:rPr>
+        <w:t xml:space="preserve">    </w:t>
+      </w:r>
+      <w:r>
+        <w:rPr>
+          <w:b/>
+        </w:rPr>
+        <w:t>'</w:t>
       </w:r>
       <w:proofErr w:type="spellStart"/>
       <w:r>
@@ -6725,536 +6775,515 @@
     <w:p>
       <w:pPr>
         <w:pStyle w:val="Cdigo"/>
-        <w:rPr>
-          <w:lang w:val="en-GB"/>
-        </w:rPr>
-      </w:pPr>
-      <w:r>
-        <w:rPr>
-          <w:lang w:val="en-GB"/>
-        </w:rPr>
+      </w:pPr>
+      <w:r>
         <w:t>CREATE TABLE "</w:t>
       </w:r>
       <w:proofErr w:type="spellStart"/>
       <w:r>
-        <w:rPr>
-          <w:lang w:val="en-GB"/>
-        </w:rPr>
         <w:t>gestionPedidos_articulos</w:t>
       </w:r>
       <w:proofErr w:type="spellEnd"/>
       <w:r>
-        <w:rPr>
-          <w:lang w:val="en-GB"/>
-        </w:rPr>
-        <w:t>" ("id" integer NOT NULL PRIMARY KEY AUTOINCREMENT, "</w:t>
-      </w:r>
-      <w:proofErr w:type="spellStart"/>
-      <w:r>
-        <w:rPr>
-          <w:lang w:val="en-GB"/>
-        </w:rPr>
-        <w:t>nombre</w:t>
-      </w:r>
-      <w:proofErr w:type="spellEnd"/>
-      <w:r>
-        <w:rPr>
-          <w:lang w:val="en-GB"/>
-        </w:rPr>
+        <w:t xml:space="preserve">" ("id" </w:t>
+      </w:r>
+      <w:proofErr w:type="spellStart"/>
+      <w:r>
+        <w:t>integer</w:t>
+      </w:r>
+      <w:proofErr w:type="spellEnd"/>
+      <w:r>
+        <w:t xml:space="preserve"> NOT NULL PRIMARY KEY AUTOINCREMENT, "nombre" </w:t>
+      </w:r>
+      <w:proofErr w:type="spellStart"/>
+      <w:proofErr w:type="gramStart"/>
+      <w:r>
+        <w:t>varchar</w:t>
+      </w:r>
+      <w:proofErr w:type="spellEnd"/>
+      <w:r>
+        <w:t>(</w:t>
+      </w:r>
+      <w:proofErr w:type="gramEnd"/>
+      <w:r>
+        <w:t>30) NOT NULL, "</w:t>
+      </w:r>
+      <w:proofErr w:type="spellStart"/>
+      <w:r>
+        <w:t>seccion</w:t>
+      </w:r>
+      <w:proofErr w:type="spellEnd"/>
+      <w:r>
         <w:t xml:space="preserve">" </w:t>
       </w:r>
+      <w:proofErr w:type="spellStart"/>
+      <w:r>
+        <w:t>varchar</w:t>
+      </w:r>
+      <w:proofErr w:type="spellEnd"/>
+      <w:r>
+        <w:t xml:space="preserve">(20) NOT NULL, "precio" </w:t>
+      </w:r>
+      <w:proofErr w:type="spellStart"/>
+      <w:r>
+        <w:t>integer</w:t>
+      </w:r>
+      <w:proofErr w:type="spellEnd"/>
+      <w:r>
+        <w:t xml:space="preserve"> NOT NULL);</w:t>
+      </w:r>
+    </w:p>
+    <w:p>
+      <w:pPr>
+        <w:pStyle w:val="Cdigo"/>
+      </w:pPr>
+      <w:r>
+        <w:t>--</w:t>
+      </w:r>
+    </w:p>
+    <w:p>
+      <w:pPr>
+        <w:pStyle w:val="Cdigo"/>
+      </w:pPr>
+      <w:r>
+        <w:t xml:space="preserve">-- </w:t>
+      </w:r>
+      <w:proofErr w:type="spellStart"/>
+      <w:r>
+        <w:t>Create</w:t>
+      </w:r>
+      <w:proofErr w:type="spellEnd"/>
+      <w:r>
+        <w:t xml:space="preserve"> </w:t>
+      </w:r>
+      <w:proofErr w:type="spellStart"/>
+      <w:r>
+        <w:t>model</w:t>
+      </w:r>
+      <w:proofErr w:type="spellEnd"/>
+      <w:r>
+        <w:t xml:space="preserve"> Clientes</w:t>
+      </w:r>
+    </w:p>
+    <w:p>
+      <w:pPr>
+        <w:pStyle w:val="Cdigo"/>
+      </w:pPr>
+      <w:r>
+        <w:t>--</w:t>
+      </w:r>
+    </w:p>
+    <w:p>
+      <w:pPr>
+        <w:pStyle w:val="Cdigo"/>
+      </w:pPr>
+      <w:r>
+        <w:t>CREATE TABLE "</w:t>
+      </w:r>
+      <w:proofErr w:type="spellStart"/>
+      <w:r>
+        <w:t>gestionPedidos_clientes</w:t>
+      </w:r>
+      <w:proofErr w:type="spellEnd"/>
+      <w:r>
+        <w:t xml:space="preserve">" ("id" </w:t>
+      </w:r>
+      <w:proofErr w:type="spellStart"/>
+      <w:r>
+        <w:t>integer</w:t>
+      </w:r>
+      <w:proofErr w:type="spellEnd"/>
+      <w:r>
+        <w:t xml:space="preserve"> NOT NULL PRIMARY KEY AUTOINCREMENT, "nombre" </w:t>
+      </w:r>
+      <w:proofErr w:type="spellStart"/>
       <w:proofErr w:type="gramStart"/>
       <w:r>
-        <w:rPr>
-          <w:lang w:val="en-GB"/>
-        </w:rPr>
-        <w:t>varchar(</w:t>
+        <w:t>varchar</w:t>
+      </w:r>
+      <w:proofErr w:type="spellEnd"/>
+      <w:r>
+        <w:t>(</w:t>
       </w:r>
       <w:proofErr w:type="gramEnd"/>
       <w:r>
-        <w:rPr>
-          <w:lang w:val="en-GB"/>
-        </w:rPr>
         <w:t>30) NOT NULL, "</w:t>
       </w:r>
       <w:proofErr w:type="spellStart"/>
       <w:r>
-        <w:rPr>
-          <w:lang w:val="en-GB"/>
-        </w:rPr>
+        <w:t>direccion</w:t>
+      </w:r>
+      <w:proofErr w:type="spellEnd"/>
+      <w:r>
+        <w:t xml:space="preserve">" </w:t>
+      </w:r>
+      <w:proofErr w:type="spellStart"/>
+      <w:r>
+        <w:t>varchar</w:t>
+      </w:r>
+      <w:proofErr w:type="spellEnd"/>
+      <w:r>
+        <w:t xml:space="preserve">(50) NOT NULL, "email" </w:t>
+      </w:r>
+      <w:proofErr w:type="spellStart"/>
+      <w:r>
+        <w:t>varchar</w:t>
+      </w:r>
+      <w:proofErr w:type="spellEnd"/>
+      <w:r>
+        <w:t>(254) NOT NULL, "</w:t>
+      </w:r>
+      <w:proofErr w:type="spellStart"/>
+      <w:r>
+        <w:t>telefono</w:t>
+      </w:r>
+      <w:proofErr w:type="spellEnd"/>
+      <w:r>
+        <w:t xml:space="preserve">" </w:t>
+      </w:r>
+      <w:proofErr w:type="spellStart"/>
+      <w:r>
+        <w:t>varchar</w:t>
+      </w:r>
+      <w:proofErr w:type="spellEnd"/>
+      <w:r>
+        <w:t>(9) NOT NULL);</w:t>
+      </w:r>
+    </w:p>
+    <w:p>
+      <w:pPr>
+        <w:pStyle w:val="Cdigo"/>
+      </w:pPr>
+      <w:r>
+        <w:t>--</w:t>
+      </w:r>
+    </w:p>
+    <w:p>
+      <w:pPr>
+        <w:pStyle w:val="Cdigo"/>
+      </w:pPr>
+      <w:r>
+        <w:t xml:space="preserve">-- </w:t>
+      </w:r>
+      <w:proofErr w:type="spellStart"/>
+      <w:r>
+        <w:t>Create</w:t>
+      </w:r>
+      <w:proofErr w:type="spellEnd"/>
+      <w:r>
+        <w:t xml:space="preserve"> </w:t>
+      </w:r>
+      <w:proofErr w:type="spellStart"/>
+      <w:r>
+        <w:t>model</w:t>
+      </w:r>
+      <w:proofErr w:type="spellEnd"/>
+      <w:r>
+        <w:t xml:space="preserve"> Pedidos</w:t>
+      </w:r>
+    </w:p>
+    <w:p>
+      <w:pPr>
+        <w:pStyle w:val="Cdigo"/>
+      </w:pPr>
+      <w:r>
+        <w:t>--</w:t>
+      </w:r>
+    </w:p>
+    <w:p>
+      <w:pPr>
+        <w:pStyle w:val="Cdigo"/>
+      </w:pPr>
+      <w:r>
+        <w:t>CREATE TABLE "</w:t>
+      </w:r>
+      <w:proofErr w:type="spellStart"/>
+      <w:r>
+        <w:t>gestionPedidos_pedidos</w:t>
+      </w:r>
+      <w:proofErr w:type="spellEnd"/>
+      <w:r>
+        <w:t xml:space="preserve">" ("id" </w:t>
+      </w:r>
+      <w:proofErr w:type="spellStart"/>
+      <w:r>
+        <w:t>integer</w:t>
+      </w:r>
+      <w:proofErr w:type="spellEnd"/>
+      <w:r>
+        <w:t xml:space="preserve"> NOT NULL PRIMARY KEY AUTOINCREMENT, "numero" </w:t>
+      </w:r>
+      <w:proofErr w:type="spellStart"/>
+      <w:r>
+        <w:t>integer</w:t>
+      </w:r>
+      <w:proofErr w:type="spellEnd"/>
+      <w:r>
+        <w:t xml:space="preserve"> NOT NULL, "fecha" date </w:t>
+      </w:r>
+    </w:p>
+    <w:p>
+      <w:pPr>
+        <w:pStyle w:val="Cdigo"/>
+      </w:pPr>
+      <w:r>
+        <w:t xml:space="preserve">NOT NULL, "entregado" </w:t>
+      </w:r>
+      <w:proofErr w:type="spellStart"/>
+      <w:r>
+        <w:t>bool</w:t>
+      </w:r>
+      <w:proofErr w:type="spellEnd"/>
+      <w:r>
+        <w:t xml:space="preserve"> NOT NULL);</w:t>
+      </w:r>
+    </w:p>
+    <w:p>
+      <w:pPr>
+        <w:pStyle w:val="Cdigo"/>
+      </w:pPr>
+      <w:r>
+        <w:t>COMMIT;</w:t>
+      </w:r>
+    </w:p>
+    <w:p>
+      <w:pPr>
+        <w:jc w:val="both"/>
+      </w:pPr>
+      <w:r>
+        <w:t xml:space="preserve">Para no tener que aplicar nosotros estas </w:t>
+      </w:r>
+      <w:proofErr w:type="spellStart"/>
+      <w:r>
+        <w:t>queries</w:t>
+      </w:r>
+      <w:proofErr w:type="spellEnd"/>
+      <w:r>
+        <w:t xml:space="preserve">, usamos la siguiente orden y ya </w:t>
+      </w:r>
+      <w:proofErr w:type="spellStart"/>
+      <w:r>
+        <w:t>django</w:t>
+      </w:r>
+      <w:proofErr w:type="spellEnd"/>
+      <w:r>
+        <w:t xml:space="preserve"> se encarga de hacerlo él solo:</w:t>
+      </w:r>
+    </w:p>
+    <w:p>
+      <w:pPr>
+        <w:pStyle w:val="Cdigo"/>
+      </w:pPr>
+      <w:proofErr w:type="spellStart"/>
+      <w:r>
+        <w:t>python</w:t>
+      </w:r>
+      <w:proofErr w:type="spellEnd"/>
+      <w:r>
+        <w:t xml:space="preserve"> manage.py </w:t>
+      </w:r>
+      <w:proofErr w:type="spellStart"/>
+      <w:r>
+        <w:t>migrate</w:t>
+      </w:r>
+      <w:proofErr w:type="spellEnd"/>
+    </w:p>
+    <w:p>
+      <w:pPr>
+        <w:pStyle w:val="Ttulo2"/>
+      </w:pPr>
+      <w:r>
+        <w:t>Insertar, actualizar, borrar</w:t>
+      </w:r>
+    </w:p>
+    <w:p>
+      <w:pPr>
+        <w:jc w:val="both"/>
+      </w:pPr>
+      <w:r>
+        <w:t>Comenzaremos viendo cómo se ejecutan estas ins</w:t>
+      </w:r>
+      <w:r>
+        <w:t>trucciones en la consola. Abrimos el Shell e importamos el modelo que vamos a usar, que en este caso es Artículos.</w:t>
+      </w:r>
+    </w:p>
+    <w:p>
+      <w:pPr>
+        <w:pStyle w:val="Cdigo"/>
+        <w:rPr>
+          <w:lang w:val="en-GB"/>
+        </w:rPr>
+      </w:pPr>
+      <w:r>
+        <w:rPr>
+          <w:lang w:val="en-GB"/>
+        </w:rPr>
+        <w:t>python manage.py Shell</w:t>
+      </w:r>
+    </w:p>
+    <w:p>
+      <w:pPr>
+        <w:pStyle w:val="Cdigo"/>
+        <w:rPr>
+          <w:lang w:val="en-GB"/>
+        </w:rPr>
+      </w:pPr>
+      <w:r>
+        <w:rPr>
+          <w:lang w:val="en-GB"/>
+        </w:rPr>
+        <w:t xml:space="preserve">from </w:t>
+      </w:r>
+      <w:proofErr w:type="spellStart"/>
+      <w:r>
+        <w:rPr>
+          <w:lang w:val="en-GB"/>
+        </w:rPr>
+        <w:t>gestionPedidos.models</w:t>
+      </w:r>
+      <w:proofErr w:type="spellEnd"/>
+      <w:r>
+        <w:rPr>
+          <w:lang w:val="en-GB"/>
+        </w:rPr>
+        <w:t xml:space="preserve"> import </w:t>
+      </w:r>
+      <w:proofErr w:type="spellStart"/>
+      <w:r>
+        <w:rPr>
+          <w:lang w:val="en-GB"/>
+        </w:rPr>
+        <w:t>Articulos</w:t>
+      </w:r>
+      <w:proofErr w:type="spellEnd"/>
+    </w:p>
+    <w:p>
+      <w:pPr>
+        <w:jc w:val="both"/>
+      </w:pPr>
+      <w:r>
+        <w:t xml:space="preserve">Para insertar, tenemos dos opciones: </w:t>
+      </w:r>
+      <w:r>
+        <w:t xml:space="preserve">crear una variable con el modelo y usar el método </w:t>
+      </w:r>
+      <w:proofErr w:type="spellStart"/>
+      <w:proofErr w:type="gramStart"/>
+      <w:r>
+        <w:rPr>
+          <w:b/>
+        </w:rPr>
+        <w:t>save</w:t>
+      </w:r>
+      <w:proofErr w:type="spellEnd"/>
+      <w:r>
+        <w:rPr>
+          <w:b/>
+        </w:rPr>
+        <w:t>(</w:t>
+      </w:r>
+      <w:proofErr w:type="gramEnd"/>
+      <w:r>
+        <w:rPr>
+          <w:b/>
+        </w:rPr>
+        <w:t>)</w:t>
+      </w:r>
+      <w:r>
+        <w:t xml:space="preserve">, o bien usar el método </w:t>
+      </w:r>
+      <w:proofErr w:type="spellStart"/>
+      <w:r>
+        <w:rPr>
+          <w:b/>
+        </w:rPr>
+        <w:t>Articulos.objects.create</w:t>
+      </w:r>
+      <w:proofErr w:type="spellEnd"/>
+      <w:r>
+        <w:rPr>
+          <w:b/>
+        </w:rPr>
+        <w:t>()</w:t>
+      </w:r>
+      <w:r>
+        <w:t xml:space="preserve"> y pasarle los valores que queremos insertar:</w:t>
+      </w:r>
+    </w:p>
+    <w:p>
+      <w:pPr>
+        <w:pStyle w:val="Cdigo"/>
+      </w:pPr>
+      <w:r>
+        <w:t xml:space="preserve">&gt;&gt;&gt; art = </w:t>
+      </w:r>
+      <w:proofErr w:type="spellStart"/>
+      <w:proofErr w:type="gramStart"/>
+      <w:r>
+        <w:t>Articulos</w:t>
+      </w:r>
+      <w:proofErr w:type="spellEnd"/>
+      <w:r>
+        <w:t>(</w:t>
+      </w:r>
+      <w:proofErr w:type="gramEnd"/>
+      <w:r>
+        <w:t xml:space="preserve">nombre='mesa', </w:t>
+      </w:r>
+      <w:proofErr w:type="spellStart"/>
+      <w:r>
         <w:t>seccion</w:t>
       </w:r>
       <w:proofErr w:type="spellEnd"/>
       <w:r>
-        <w:rPr>
-          <w:lang w:val="en-GB"/>
-        </w:rPr>
-        <w:t>" varchar(20) NOT NULL, "</w:t>
-      </w:r>
-      <w:proofErr w:type="spellStart"/>
-      <w:r>
-        <w:rPr>
-          <w:lang w:val="en-GB"/>
-        </w:rPr>
-        <w:t>precio</w:t>
-      </w:r>
-      <w:proofErr w:type="spellEnd"/>
-      <w:r>
-        <w:rPr>
-          <w:lang w:val="en-GB"/>
-        </w:rPr>
-        <w:t>" integer NOT NULL);</w:t>
-      </w:r>
-    </w:p>
-    <w:p>
-      <w:pPr>
-        <w:pStyle w:val="Cdigo"/>
-      </w:pPr>
-      <w:r>
-        <w:t>--</w:t>
-      </w:r>
-    </w:p>
-    <w:p>
-      <w:pPr>
-        <w:pStyle w:val="Cdigo"/>
-      </w:pPr>
-      <w:r>
-        <w:t xml:space="preserve">-- </w:t>
-      </w:r>
-      <w:proofErr w:type="spellStart"/>
-      <w:r>
-        <w:t>Create</w:t>
-      </w:r>
-      <w:proofErr w:type="spellEnd"/>
-      <w:r>
-        <w:t xml:space="preserve"> </w:t>
-      </w:r>
-      <w:proofErr w:type="spellStart"/>
-      <w:r>
-        <w:t>model</w:t>
-      </w:r>
-      <w:proofErr w:type="spellEnd"/>
-      <w:r>
-        <w:t xml:space="preserve"> Clientes</w:t>
-      </w:r>
-    </w:p>
-    <w:p>
-      <w:pPr>
-        <w:pStyle w:val="Cdigo"/>
-      </w:pPr>
-      <w:r>
-        <w:t>--</w:t>
-      </w:r>
-    </w:p>
-    <w:p>
-      <w:pPr>
-        <w:pStyle w:val="Cdigo"/>
-        <w:rPr>
-          <w:lang w:val="en-GB"/>
-        </w:rPr>
-      </w:pPr>
-      <w:r>
-        <w:rPr>
-          <w:lang w:val="en-GB"/>
-        </w:rPr>
-        <w:t>CREATE TABLE "</w:t>
-      </w:r>
-      <w:proofErr w:type="spellStart"/>
-      <w:r>
-        <w:rPr>
-          <w:lang w:val="en-GB"/>
-        </w:rPr>
-        <w:t>gestionPedidos_clientes</w:t>
-      </w:r>
-      <w:proofErr w:type="spellEnd"/>
-      <w:r>
-        <w:rPr>
-          <w:lang w:val="en-GB"/>
-        </w:rPr>
-        <w:t>" ("id" integer NOT NULL PRIMARY KEY AUTOINCREMENT, "</w:t>
-      </w:r>
-      <w:proofErr w:type="spellStart"/>
-      <w:r>
-        <w:rPr>
-          <w:lang w:val="en-GB"/>
-        </w:rPr>
-        <w:t>nombre</w:t>
-      </w:r>
-      <w:proofErr w:type="spellEnd"/>
-      <w:r>
-        <w:rPr>
-          <w:lang w:val="en-GB"/>
-        </w:rPr>
-        <w:t xml:space="preserve">" </w:t>
-      </w:r>
+        <w:t>='</w:t>
+      </w:r>
+      <w:proofErr w:type="spellStart"/>
+      <w:r>
+        <w:t>decoracion</w:t>
+      </w:r>
+      <w:proofErr w:type="spellEnd"/>
+      <w:r>
+        <w:t xml:space="preserve">', precio=90) </w:t>
+      </w:r>
+    </w:p>
+    <w:p>
+      <w:pPr>
+        <w:pStyle w:val="Cdigo"/>
+      </w:pPr>
+      <w:r>
+        <w:t xml:space="preserve">&gt;&gt;&gt; </w:t>
+      </w:r>
+      <w:proofErr w:type="spellStart"/>
       <w:proofErr w:type="gramStart"/>
       <w:r>
-        <w:rPr>
-          <w:lang w:val="en-GB"/>
-        </w:rPr>
-        <w:t>varchar(</w:t>
-      </w:r>
+        <w:t>art.save</w:t>
+      </w:r>
+      <w:proofErr w:type="spellEnd"/>
       <w:proofErr w:type="gramEnd"/>
       <w:r>
-        <w:rPr>
-          <w:lang w:val="en-GB"/>
-        </w:rPr>
-        <w:t>30) NOT NULL, "</w:t>
-      </w:r>
-      <w:proofErr w:type="spellStart"/>
-      <w:r>
-        <w:rPr>
-          <w:lang w:val="en-GB"/>
-        </w:rPr>
-        <w:t>direccion</w:t>
-      </w:r>
-      <w:proofErr w:type="spellEnd"/>
-      <w:r>
-        <w:rPr>
-          <w:lang w:val="en-GB"/>
-        </w:rPr>
-        <w:t>" varchar(50) NOT NULL, "email" varchar(254) NOT NULL, "</w:t>
-      </w:r>
-      <w:proofErr w:type="spellStart"/>
-      <w:r>
-        <w:rPr>
-          <w:lang w:val="en-GB"/>
-        </w:rPr>
-        <w:t>telefono</w:t>
-      </w:r>
-      <w:proofErr w:type="spellEnd"/>
-      <w:r>
-        <w:rPr>
-          <w:lang w:val="en-GB"/>
-        </w:rPr>
-        <w:t>" varchar(9) NOT NULL);</w:t>
-      </w:r>
-    </w:p>
-    <w:p>
-      <w:pPr>
-        <w:pStyle w:val="Cdigo"/>
-        <w:rPr>
-          <w:lang w:val="en-GB"/>
-        </w:rPr>
-      </w:pPr>
-      <w:r>
-        <w:rPr>
-          <w:lang w:val="en-GB"/>
-        </w:rPr>
-        <w:t>--</w:t>
-      </w:r>
-    </w:p>
-    <w:p>
-      <w:pPr>
-        <w:pStyle w:val="Cdigo"/>
-        <w:rPr>
-          <w:lang w:val="en-GB"/>
-        </w:rPr>
-      </w:pPr>
-      <w:r>
-        <w:rPr>
-          <w:lang w:val="en-GB"/>
-        </w:rPr>
-        <w:t xml:space="preserve">-- Create model </w:t>
-      </w:r>
-      <w:proofErr w:type="spellStart"/>
-      <w:r>
-        <w:rPr>
-          <w:lang w:val="en-GB"/>
-        </w:rPr>
-        <w:t>Pedidos</w:t>
-      </w:r>
-      <w:proofErr w:type="spellEnd"/>
-    </w:p>
-    <w:p>
-      <w:pPr>
-        <w:pStyle w:val="Cdigo"/>
-        <w:rPr>
-          <w:lang w:val="en-GB"/>
-        </w:rPr>
-      </w:pPr>
-      <w:r>
-        <w:rPr>
-          <w:lang w:val="en-GB"/>
-        </w:rPr>
-        <w:t>--</w:t>
-      </w:r>
-    </w:p>
-    <w:p>
-      <w:pPr>
-        <w:pStyle w:val="Cdigo"/>
-        <w:rPr>
-          <w:lang w:val="en-GB"/>
-        </w:rPr>
-      </w:pPr>
-      <w:r>
-        <w:rPr>
-          <w:lang w:val="en-GB"/>
-        </w:rPr>
-        <w:t>CREATE TABLE "</w:t>
-      </w:r>
-      <w:proofErr w:type="spellStart"/>
-      <w:r>
-        <w:rPr>
-          <w:lang w:val="en-GB"/>
-        </w:rPr>
-        <w:t>gestionPedidos_pedidos</w:t>
-      </w:r>
-      <w:proofErr w:type="spellEnd"/>
-      <w:r>
-        <w:rPr>
-          <w:lang w:val="en-GB"/>
-        </w:rPr>
-        <w:t>" ("id" integer NOT NULL PRIMARY KEY AUTOINCREMENT, "</w:t>
-      </w:r>
-      <w:proofErr w:type="spellStart"/>
-      <w:r>
-        <w:rPr>
-          <w:lang w:val="en-GB"/>
-        </w:rPr>
-        <w:t>numero</w:t>
-      </w:r>
-      <w:proofErr w:type="spellEnd"/>
-      <w:r>
-        <w:rPr>
-          <w:lang w:val="en-GB"/>
-        </w:rPr>
-        <w:t>" integer NOT NULL, "</w:t>
-      </w:r>
-      <w:proofErr w:type="spellStart"/>
-      <w:r>
-        <w:rPr>
-          <w:lang w:val="en-GB"/>
-        </w:rPr>
-        <w:t>fecha</w:t>
-      </w:r>
-      <w:proofErr w:type="spellEnd"/>
-      <w:r>
-        <w:rPr>
-          <w:lang w:val="en-GB"/>
-        </w:rPr>
-        <w:t xml:space="preserve">" date </w:t>
-      </w:r>
-    </w:p>
-    <w:p>
-      <w:pPr>
-        <w:pStyle w:val="Cdigo"/>
-        <w:rPr>
-          <w:lang w:val="en-GB"/>
-        </w:rPr>
-      </w:pPr>
-      <w:r>
-        <w:rPr>
-          <w:lang w:val="en-GB"/>
-        </w:rPr>
-        <w:t>NOT NULL, "</w:t>
-      </w:r>
-      <w:proofErr w:type="spellStart"/>
-      <w:r>
-        <w:rPr>
-          <w:lang w:val="en-GB"/>
-        </w:rPr>
-        <w:t>entregado</w:t>
-      </w:r>
-      <w:proofErr w:type="spellEnd"/>
-      <w:r>
-        <w:rPr>
-          <w:lang w:val="en-GB"/>
-        </w:rPr>
-        <w:t>" bool NOT NULL);</w:t>
-      </w:r>
-    </w:p>
-    <w:p>
-      <w:pPr>
-        <w:pStyle w:val="Cdigo"/>
-      </w:pPr>
-      <w:r>
-        <w:t>COMMIT;</w:t>
-      </w:r>
-    </w:p>
-    <w:p>
-      <w:pPr>
-        <w:jc w:val="both"/>
-      </w:pPr>
-      <w:r>
-        <w:t xml:space="preserve">Para no tener que aplicar nosotros estas </w:t>
-      </w:r>
-      <w:proofErr w:type="spellStart"/>
-      <w:r>
-        <w:t>queries</w:t>
-      </w:r>
-      <w:proofErr w:type="spellEnd"/>
-      <w:r>
-        <w:t xml:space="preserve">, usamos la siguiente orden y ya </w:t>
-      </w:r>
-      <w:proofErr w:type="spellStart"/>
-      <w:r>
-        <w:t>django</w:t>
-      </w:r>
-      <w:proofErr w:type="spellEnd"/>
-      <w:r>
-        <w:t xml:space="preserve"> se encarga de hacerlo él solo:</w:t>
-      </w:r>
-    </w:p>
-    <w:p>
-      <w:pPr>
-        <w:pStyle w:val="Cdigo"/>
-      </w:pPr>
-      <w:proofErr w:type="spellStart"/>
-      <w:r>
-        <w:t>python</w:t>
-      </w:r>
-      <w:proofErr w:type="spellEnd"/>
-      <w:r>
-        <w:t xml:space="preserve"> manage.py </w:t>
-      </w:r>
-      <w:proofErr w:type="spellStart"/>
-      <w:r>
-        <w:t>migrate</w:t>
-      </w:r>
-      <w:proofErr w:type="spellEnd"/>
-    </w:p>
-    <w:p>
-      <w:pPr>
-        <w:pStyle w:val="Ttulo2"/>
-      </w:pPr>
-      <w:r>
-        <w:t>Insertar, actualizar, borrar</w:t>
-      </w:r>
-    </w:p>
-    <w:p>
-      <w:pPr>
-        <w:jc w:val="both"/>
-      </w:pPr>
-      <w:r>
-        <w:t>Comenzaremos viendo cómo se ejecutan estas ins</w:t>
-      </w:r>
-      <w:r>
-        <w:t>trucciones en la consola. Abrimos el Shell e importamos el modelo que vamos a usar, que en este caso es Artículos.</w:t>
-      </w:r>
-    </w:p>
-    <w:p>
-      <w:pPr>
-        <w:pStyle w:val="Cdigo"/>
-        <w:rPr>
-          <w:lang w:val="en-GB"/>
-        </w:rPr>
-      </w:pPr>
-      <w:r>
-        <w:rPr>
-          <w:lang w:val="en-GB"/>
-        </w:rPr>
-        <w:t>python manage.py Shell</w:t>
-      </w:r>
-    </w:p>
-    <w:p>
-      <w:pPr>
-        <w:pStyle w:val="Cdigo"/>
-        <w:rPr>
-          <w:lang w:val="en-GB"/>
-        </w:rPr>
-      </w:pPr>
-      <w:r>
-        <w:rPr>
-          <w:lang w:val="en-GB"/>
-        </w:rPr>
-        <w:t xml:space="preserve">from </w:t>
-      </w:r>
-      <w:proofErr w:type="spellStart"/>
-      <w:r>
-        <w:rPr>
-          <w:lang w:val="en-GB"/>
-        </w:rPr>
-        <w:t>gestionPedidos.models</w:t>
-      </w:r>
-      <w:proofErr w:type="spellEnd"/>
-      <w:r>
-        <w:rPr>
-          <w:lang w:val="en-GB"/>
-        </w:rPr>
-        <w:t xml:space="preserve"> import </w:t>
-      </w:r>
-      <w:proofErr w:type="spellStart"/>
-      <w:r>
-        <w:rPr>
-          <w:lang w:val="en-GB"/>
-        </w:rPr>
+        <w:t>()</w:t>
+      </w:r>
+    </w:p>
+    <w:p>
+      <w:pPr>
+        <w:pStyle w:val="Cdigo"/>
+      </w:pPr>
+      <w:r>
+        <w:t xml:space="preserve">&gt;&gt;&gt; art2 = </w:t>
+      </w:r>
+      <w:proofErr w:type="spellStart"/>
+      <w:proofErr w:type="gramStart"/>
+      <w:r>
         <w:t>Articulos</w:t>
       </w:r>
       <w:proofErr w:type="spellEnd"/>
-    </w:p>
-    <w:p>
-      <w:pPr>
-        <w:jc w:val="both"/>
-      </w:pPr>
-      <w:r>
-        <w:t xml:space="preserve">Para insertar, tenemos dos opciones: </w:t>
-      </w:r>
-      <w:r>
-        <w:t xml:space="preserve">crear una variable con el modelo y usar el método </w:t>
-      </w:r>
-      <w:proofErr w:type="spellStart"/>
-      <w:proofErr w:type="gramStart"/>
-      <w:r>
-        <w:rPr>
-          <w:b/>
-        </w:rPr>
-        <w:t>save</w:t>
-      </w:r>
-      <w:proofErr w:type="spellEnd"/>
-      <w:r>
-        <w:rPr>
-          <w:b/>
-        </w:rPr>
+      <w:r>
         <w:t>(</w:t>
       </w:r>
       <w:proofErr w:type="gramEnd"/>
       <w:r>
-        <w:rPr>
-          <w:b/>
-        </w:rPr>
-        <w:t>)</w:t>
-      </w:r>
-      <w:r>
-        <w:t xml:space="preserve">, o bien usar el método </w:t>
-      </w:r>
-      <w:proofErr w:type="spellStart"/>
-      <w:r>
-        <w:rPr>
-          <w:b/>
-        </w:rPr>
-        <w:t>Articulos.objects.create</w:t>
-      </w:r>
-      <w:proofErr w:type="spellEnd"/>
-      <w:r>
-        <w:rPr>
-          <w:b/>
-        </w:rPr>
-        <w:t>()</w:t>
-      </w:r>
-      <w:r>
-        <w:t xml:space="preserve"> y pasarle los valores que queremos insertar:</w:t>
-      </w:r>
-    </w:p>
-    <w:p>
-      <w:pPr>
-        <w:pStyle w:val="Cdigo"/>
-      </w:pPr>
-      <w:r>
-        <w:t xml:space="preserve">&gt;&gt;&gt; art = </w:t>
-      </w:r>
-      <w:proofErr w:type="spellStart"/>
-      <w:proofErr w:type="gramStart"/>
-      <w:r>
-        <w:t>Articulos</w:t>
-      </w:r>
-      <w:proofErr w:type="spellEnd"/>
-      <w:r>
-        <w:t>(</w:t>
-      </w:r>
-      <w:proofErr w:type="gramEnd"/>
-      <w:r>
-        <w:t xml:space="preserve">nombre='mesa', </w:t>
+        <w:t xml:space="preserve">nombre='camisa', </w:t>
       </w:r>
       <w:proofErr w:type="spellStart"/>
       <w:r>
@@ -7266,61 +7295,6 @@
       </w:r>
       <w:proofErr w:type="spellStart"/>
       <w:r>
-        <w:t>decoracion</w:t>
-      </w:r>
-      <w:proofErr w:type="spellEnd"/>
-      <w:r>
-        <w:t xml:space="preserve">', precio=90) </w:t>
-      </w:r>
-    </w:p>
-    <w:p>
-      <w:pPr>
-        <w:pStyle w:val="Cdigo"/>
-      </w:pPr>
-      <w:r>
-        <w:t xml:space="preserve">&gt;&gt;&gt; </w:t>
-      </w:r>
-      <w:proofErr w:type="spellStart"/>
-      <w:proofErr w:type="gramStart"/>
-      <w:r>
-        <w:t>art.save</w:t>
-      </w:r>
-      <w:proofErr w:type="spellEnd"/>
-      <w:proofErr w:type="gramEnd"/>
-      <w:r>
-        <w:t>()</w:t>
-      </w:r>
-    </w:p>
-    <w:p>
-      <w:pPr>
-        <w:pStyle w:val="Cdigo"/>
-      </w:pPr>
-      <w:r>
-        <w:t xml:space="preserve">&gt;&gt;&gt; art2 = </w:t>
-      </w:r>
-      <w:proofErr w:type="spellStart"/>
-      <w:proofErr w:type="gramStart"/>
-      <w:r>
-        <w:t>Articulos</w:t>
-      </w:r>
-      <w:proofErr w:type="spellEnd"/>
-      <w:r>
-        <w:t>(</w:t>
-      </w:r>
-      <w:proofErr w:type="gramEnd"/>
-      <w:r>
-        <w:t xml:space="preserve">nombre='camisa', </w:t>
-      </w:r>
-      <w:proofErr w:type="spellStart"/>
-      <w:r>
-        <w:t>seccion</w:t>
-      </w:r>
-      <w:proofErr w:type="spellEnd"/>
-      <w:r>
-        <w:t>='</w:t>
-      </w:r>
-      <w:proofErr w:type="spellStart"/>
-      <w:r>
         <w:t>confeccion</w:t>
       </w:r>
       <w:proofErr w:type="spellEnd"/>
@@ -7331,14 +7305,8 @@
     <w:p>
       <w:pPr>
         <w:pStyle w:val="Cdigo"/>
-        <w:rPr>
-          <w:lang w:val="en-GB"/>
-        </w:rPr>
-      </w:pPr>
-      <w:r>
-        <w:rPr>
-          <w:lang w:val="en-GB"/>
-        </w:rPr>
+      </w:pPr>
+      <w:r>
         <w:t>&gt;&gt;&gt; art2.save()</w:t>
       </w:r>
     </w:p>
@@ -7525,14 +7493,8 @@
     <w:p>
       <w:pPr>
         <w:pStyle w:val="Cdigo"/>
-        <w:rPr>
-          <w:lang w:val="en-GB"/>
-        </w:rPr>
-      </w:pPr>
-      <w:r>
-        <w:rPr>
-          <w:lang w:val="en-GB"/>
-        </w:rPr>
+      </w:pPr>
+      <w:r>
         <w:t>&gt;&gt;&gt; art5.delete()</w:t>
       </w:r>
     </w:p>
@@ -8272,29 +8234,30 @@
     <w:p>
       <w:pPr>
         <w:pStyle w:val="Cdigo"/>
-        <w:rPr>
-          <w:lang w:val="en-US"/>
-        </w:rPr>
-      </w:pPr>
-      <w:r>
-        <w:rPr>
-          <w:lang w:val="en-US"/>
-        </w:rPr>
-        <w:t xml:space="preserve">from </w:t>
-      </w:r>
-      <w:proofErr w:type="spellStart"/>
-      <w:r>
-        <w:rPr>
-          <w:lang w:val="en-US"/>
-        </w:rPr>
+      </w:pPr>
+      <w:proofErr w:type="spellStart"/>
+      <w:r>
+        <w:t>from</w:t>
+      </w:r>
+      <w:proofErr w:type="spellEnd"/>
+      <w:r>
+        <w:t xml:space="preserve"> </w:t>
+      </w:r>
+      <w:proofErr w:type="spellStart"/>
+      <w:r>
         <w:t>gestionContenido.models</w:t>
       </w:r>
       <w:proofErr w:type="spellEnd"/>
       <w:r>
-        <w:rPr>
-          <w:lang w:val="en-US"/>
-        </w:rPr>
-        <w:t xml:space="preserve"> import Rama</w:t>
+        <w:t xml:space="preserve"> </w:t>
+      </w:r>
+      <w:proofErr w:type="spellStart"/>
+      <w:r>
+        <w:t>import</w:t>
+      </w:r>
+      <w:proofErr w:type="spellEnd"/>
+      <w:r>
+        <w:t xml:space="preserve"> Rama</w:t>
       </w:r>
     </w:p>
     <w:p>
@@ -9927,7 +9890,792 @@
         </w:drawing>
       </w:r>
     </w:p>
-    <w:p/>
+    <w:p>
+      <w:pPr>
+        <w:pStyle w:val="Ttulo3"/>
+      </w:pPr>
+      <w:r>
+        <w:t>Cambiar cómo se muestran los campos en el panel de administración</w:t>
+      </w:r>
+    </w:p>
+    <w:p>
+      <w:r>
+        <w:t xml:space="preserve">Nos vamos al modelo donde está el campo en cuestión y añadimos un nuevo argumento </w:t>
+      </w:r>
+      <w:proofErr w:type="spellStart"/>
+      <w:r>
+        <w:rPr>
+          <w:rFonts w:ascii="Consolas" w:hAnsi="Consolas"/>
+        </w:rPr>
+        <w:t>verbose_name</w:t>
+      </w:r>
+      <w:proofErr w:type="spellEnd"/>
+      <w:r>
+        <w:rPr>
+          <w:rFonts w:ascii="Consolas" w:hAnsi="Consolas"/>
+        </w:rPr>
+        <w:t xml:space="preserve"> = “Nuevo nombre”</w:t>
+      </w:r>
+      <w:r>
+        <w:t>.</w:t>
+      </w:r>
+    </w:p>
+    <w:p>
+      <w:pPr>
+        <w:pStyle w:val="Cdigo"/>
+      </w:pPr>
+      <w:proofErr w:type="spellStart"/>
+      <w:r>
+        <w:t>class</w:t>
+      </w:r>
+      <w:proofErr w:type="spellEnd"/>
+      <w:r>
+        <w:t xml:space="preserve"> Rama(</w:t>
+      </w:r>
+      <w:proofErr w:type="spellStart"/>
+      <w:proofErr w:type="gramStart"/>
+      <w:r>
+        <w:t>models.Model</w:t>
+      </w:r>
+      <w:proofErr w:type="spellEnd"/>
+      <w:proofErr w:type="gramEnd"/>
+      <w:r>
+        <w:t>):</w:t>
+      </w:r>
+    </w:p>
+    <w:p>
+      <w:pPr>
+        <w:pStyle w:val="Cdigo"/>
+      </w:pPr>
+      <w:r>
+        <w:t xml:space="preserve">    nombre = </w:t>
+      </w:r>
+      <w:proofErr w:type="spellStart"/>
+      <w:proofErr w:type="gramStart"/>
+      <w:r>
+        <w:t>models.CharField</w:t>
+      </w:r>
+      <w:proofErr w:type="spellEnd"/>
+      <w:proofErr w:type="gramEnd"/>
+      <w:r>
+        <w:t>(</w:t>
+      </w:r>
+      <w:proofErr w:type="spellStart"/>
+      <w:r>
+        <w:t>max_length</w:t>
+      </w:r>
+      <w:proofErr w:type="spellEnd"/>
+      <w:r>
+        <w:t xml:space="preserve">=100, </w:t>
+      </w:r>
+      <w:proofErr w:type="spellStart"/>
+      <w:r>
+        <w:t>verbose_name</w:t>
+      </w:r>
+      <w:proofErr w:type="spellEnd"/>
+      <w:r>
+        <w:t>="Nombre de la rama")</w:t>
+      </w:r>
+    </w:p>
+    <w:p>
+      <w:pPr>
+        <w:pStyle w:val="Cdigo"/>
+        <w:rPr>
+          <w:lang w:val="en-US"/>
+        </w:rPr>
+      </w:pPr>
+      <w:r>
+        <w:rPr>
+          <w:lang w:val="en-US"/>
+        </w:rPr>
+        <w:t xml:space="preserve">    </w:t>
+      </w:r>
+      <w:proofErr w:type="spellStart"/>
+      <w:r>
+        <w:rPr>
+          <w:lang w:val="en-US"/>
+        </w:rPr>
+        <w:t>rama</w:t>
+      </w:r>
+      <w:proofErr w:type="spellEnd"/>
+      <w:r>
+        <w:rPr>
+          <w:lang w:val="en-US"/>
+        </w:rPr>
+        <w:t xml:space="preserve"> = </w:t>
+      </w:r>
+      <w:proofErr w:type="spellStart"/>
+      <w:proofErr w:type="gramStart"/>
+      <w:r>
+        <w:rPr>
+          <w:lang w:val="en-US"/>
+        </w:rPr>
+        <w:t>models.CharField</w:t>
+      </w:r>
+      <w:proofErr w:type="spellEnd"/>
+      <w:proofErr w:type="gramEnd"/>
+      <w:r>
+        <w:rPr>
+          <w:lang w:val="en-US"/>
+        </w:rPr>
+        <w:t>(</w:t>
+      </w:r>
+      <w:proofErr w:type="spellStart"/>
+      <w:r>
+        <w:rPr>
+          <w:lang w:val="en-US"/>
+        </w:rPr>
+        <w:t>max_len</w:t>
+      </w:r>
+      <w:r>
+        <w:rPr>
+          <w:lang w:val="en-US"/>
+        </w:rPr>
+        <w:t>gth</w:t>
+      </w:r>
+      <w:proofErr w:type="spellEnd"/>
+      <w:r>
+        <w:rPr>
+          <w:lang w:val="en-US"/>
+        </w:rPr>
+        <w:t>=100, blank=True, null=True)</w:t>
+      </w:r>
+    </w:p>
+    <w:p>
+      <w:pPr>
+        <w:pStyle w:val="Cdigo"/>
+      </w:pPr>
+      <w:r>
+        <w:rPr>
+          <w:lang w:val="en-US"/>
+        </w:rPr>
+        <w:t xml:space="preserve">    </w:t>
+      </w:r>
+      <w:proofErr w:type="spellStart"/>
+      <w:r>
+        <w:t>def</w:t>
+      </w:r>
+      <w:proofErr w:type="spellEnd"/>
+      <w:r>
+        <w:t xml:space="preserve"> __</w:t>
+      </w:r>
+      <w:proofErr w:type="spellStart"/>
+      <w:r>
+        <w:t>str</w:t>
+      </w:r>
+      <w:proofErr w:type="spellEnd"/>
+      <w:r>
+        <w:t>__(</w:t>
+      </w:r>
+      <w:proofErr w:type="spellStart"/>
+      <w:r>
+        <w:t>self</w:t>
+      </w:r>
+      <w:proofErr w:type="spellEnd"/>
+      <w:r>
+        <w:t>):</w:t>
+      </w:r>
+    </w:p>
+    <w:p>
+      <w:pPr>
+        <w:pStyle w:val="Cdigo"/>
+      </w:pPr>
+      <w:r>
+        <w:t xml:space="preserve">        </w:t>
+      </w:r>
+      <w:proofErr w:type="spellStart"/>
+      <w:r>
+        <w:t>return</w:t>
+      </w:r>
+      <w:proofErr w:type="spellEnd"/>
+      <w:r>
+        <w:t xml:space="preserve"> 'El nombre es &lt;&lt;%s&gt;&gt;, la rama es &lt;&lt;%s&gt;&gt;' % (</w:t>
+      </w:r>
+      <w:proofErr w:type="spellStart"/>
+      <w:proofErr w:type="gramStart"/>
+      <w:r>
+        <w:t>self.nombre</w:t>
+      </w:r>
+      <w:proofErr w:type="spellEnd"/>
+      <w:proofErr w:type="gramEnd"/>
+      <w:r>
+        <w:t xml:space="preserve">, </w:t>
+      </w:r>
+      <w:proofErr w:type="spellStart"/>
+      <w:r>
+        <w:t>self.rama</w:t>
+      </w:r>
+      <w:proofErr w:type="spellEnd"/>
+      <w:r>
+        <w:t>)</w:t>
+      </w:r>
+    </w:p>
+    <w:p>
+      <w:pPr>
+        <w:pStyle w:val="Ttulo3"/>
+      </w:pPr>
+      <w:r>
+        <w:t>Ver solo determinados campos de una tabla</w:t>
+      </w:r>
+    </w:p>
+    <w:p>
+      <w:r>
+        <w:t>En el fichero admin.py tenemos que añadir una clase que herede de la clase de la que queremos ver solo ciertos campos. Por ejemplo, si solo queremos ver ciertos campos de la clase “Hoja”, añadiremos una clase a la que podemos llamar “</w:t>
+      </w:r>
+      <w:proofErr w:type="spellStart"/>
+      <w:r>
+        <w:t>HojasAdmin</w:t>
+      </w:r>
+      <w:proofErr w:type="spellEnd"/>
+      <w:r>
+        <w:t xml:space="preserve">”. Esta clase deberá tener un atributo </w:t>
+      </w:r>
+      <w:proofErr w:type="spellStart"/>
+      <w:r>
+        <w:t>list_display</w:t>
+      </w:r>
+      <w:proofErr w:type="spellEnd"/>
+      <w:r>
+        <w:t xml:space="preserve">, que será una </w:t>
+      </w:r>
+      <w:proofErr w:type="spellStart"/>
+      <w:r>
+        <w:t>tupla</w:t>
+      </w:r>
+      <w:proofErr w:type="spellEnd"/>
+      <w:r>
+        <w:t xml:space="preserve"> de </w:t>
+      </w:r>
+      <w:proofErr w:type="spellStart"/>
+      <w:r>
+        <w:t>strings</w:t>
+      </w:r>
+      <w:proofErr w:type="spellEnd"/>
+      <w:r>
+        <w:t xml:space="preserve"> con los nombres de los campos que queremos mostrar. Por último, registramos esta nueva clase junto a la clase de la que hereda.</w:t>
+      </w:r>
+    </w:p>
+    <w:p>
+      <w:pPr>
+        <w:pStyle w:val="Cdigo"/>
+        <w:rPr>
+          <w:lang w:val="en-US"/>
+        </w:rPr>
+      </w:pPr>
+      <w:r>
+        <w:rPr>
+          <w:lang w:val="en-US"/>
+        </w:rPr>
+        <w:lastRenderedPageBreak/>
+        <w:t xml:space="preserve">from </w:t>
+      </w:r>
+      <w:proofErr w:type="spellStart"/>
+      <w:proofErr w:type="gramStart"/>
+      <w:r>
+        <w:rPr>
+          <w:lang w:val="en-US"/>
+        </w:rPr>
+        <w:t>django.contrib</w:t>
+      </w:r>
+      <w:proofErr w:type="spellEnd"/>
+      <w:proofErr w:type="gramEnd"/>
+      <w:r>
+        <w:rPr>
+          <w:lang w:val="en-US"/>
+        </w:rPr>
+        <w:t xml:space="preserve"> import admin</w:t>
+      </w:r>
+    </w:p>
+    <w:p>
+      <w:pPr>
+        <w:pStyle w:val="Cdigo"/>
+        <w:rPr>
+          <w:lang w:val="en-US"/>
+        </w:rPr>
+      </w:pPr>
+      <w:r>
+        <w:rPr>
+          <w:lang w:val="en-US"/>
+        </w:rPr>
+        <w:t xml:space="preserve">from </w:t>
+      </w:r>
+      <w:proofErr w:type="spellStart"/>
+      <w:r>
+        <w:rPr>
+          <w:lang w:val="en-US"/>
+        </w:rPr>
+        <w:t>gestionCon</w:t>
+      </w:r>
+      <w:r>
+        <w:rPr>
+          <w:lang w:val="en-US"/>
+        </w:rPr>
+        <w:t>tenido.models</w:t>
+      </w:r>
+      <w:proofErr w:type="spellEnd"/>
+      <w:r>
+        <w:rPr>
+          <w:lang w:val="en-US"/>
+        </w:rPr>
+        <w:t xml:space="preserve"> import Rama, </w:t>
+      </w:r>
+      <w:proofErr w:type="spellStart"/>
+      <w:r>
+        <w:rPr>
+          <w:lang w:val="en-US"/>
+        </w:rPr>
+        <w:t>Hoja</w:t>
+      </w:r>
+      <w:proofErr w:type="spellEnd"/>
+    </w:p>
+    <w:p>
+      <w:pPr>
+        <w:pStyle w:val="Cdigo"/>
+      </w:pPr>
+      <w:proofErr w:type="spellStart"/>
+      <w:r>
+        <w:t>class</w:t>
+      </w:r>
+      <w:proofErr w:type="spellEnd"/>
+      <w:r>
+        <w:t xml:space="preserve"> </w:t>
+      </w:r>
+      <w:proofErr w:type="spellStart"/>
+      <w:r>
+        <w:t>HojasAdmin</w:t>
+      </w:r>
+      <w:proofErr w:type="spellEnd"/>
+      <w:r>
+        <w:t>(</w:t>
+      </w:r>
+      <w:proofErr w:type="spellStart"/>
+      <w:proofErr w:type="gramStart"/>
+      <w:r>
+        <w:t>admin.ModelAdmin</w:t>
+      </w:r>
+      <w:proofErr w:type="spellEnd"/>
+      <w:proofErr w:type="gramEnd"/>
+      <w:r>
+        <w:t>):</w:t>
+      </w:r>
+    </w:p>
+    <w:p>
+      <w:pPr>
+        <w:pStyle w:val="Cdigo"/>
+      </w:pPr>
+      <w:r>
+        <w:t xml:space="preserve">    </w:t>
+      </w:r>
+      <w:proofErr w:type="spellStart"/>
+      <w:r>
+        <w:t>list_dis</w:t>
+      </w:r>
+      <w:r>
+        <w:t>play</w:t>
+      </w:r>
+      <w:proofErr w:type="spellEnd"/>
+      <w:r>
+        <w:t xml:space="preserve"> = ("nombre","</w:t>
+      </w:r>
+      <w:proofErr w:type="spellStart"/>
+      <w:r>
+        <w:t>descripcion</w:t>
+      </w:r>
+      <w:proofErr w:type="spellEnd"/>
+      <w:r>
+        <w:t>")</w:t>
+      </w:r>
+    </w:p>
+    <w:p>
+      <w:pPr>
+        <w:pStyle w:val="Cdigo"/>
+      </w:pPr>
+      <w:proofErr w:type="spellStart"/>
+      <w:proofErr w:type="gramStart"/>
+      <w:r>
+        <w:t>admin.site</w:t>
+      </w:r>
+      <w:proofErr w:type="gramEnd"/>
+      <w:r>
+        <w:t>.register</w:t>
+      </w:r>
+      <w:proofErr w:type="spellEnd"/>
+      <w:r>
+        <w:t>(Rama)</w:t>
+      </w:r>
+    </w:p>
+    <w:p>
+      <w:pPr>
+        <w:pStyle w:val="Cdigo"/>
+      </w:pPr>
+      <w:proofErr w:type="spellStart"/>
+      <w:proofErr w:type="gramStart"/>
+      <w:r>
+        <w:t>admin.site</w:t>
+      </w:r>
+      <w:proofErr w:type="gramEnd"/>
+      <w:r>
+        <w:t>.register</w:t>
+      </w:r>
+      <w:proofErr w:type="spellEnd"/>
+      <w:r>
+        <w:t xml:space="preserve">(Hoja, </w:t>
+      </w:r>
+      <w:proofErr w:type="spellStart"/>
+      <w:r>
+        <w:t>HojasAdmin</w:t>
+      </w:r>
+      <w:proofErr w:type="spellEnd"/>
+      <w:r>
+        <w:t>)</w:t>
+      </w:r>
+    </w:p>
+    <w:p>
+      <w:r>
+        <w:t xml:space="preserve">Para ver estos cambios hay que </w:t>
+      </w:r>
+      <w:r>
+        <w:t>reiniciar el servidor.</w:t>
+      </w:r>
+    </w:p>
+    <w:p>
+      <w:pPr>
+        <w:pStyle w:val="Ttulo3"/>
+      </w:pPr>
+      <w:r>
+        <w:t>Crear sistema de búsqueda</w:t>
+      </w:r>
+    </w:p>
+    <w:p>
+      <w:r>
+        <w:t xml:space="preserve">De nuevo en admin.py, en la clase que hemos creado en el ejemplo anterior, añadimos ahora el atributo </w:t>
+      </w:r>
+      <w:proofErr w:type="spellStart"/>
+      <w:r>
+        <w:t>search_fields</w:t>
+      </w:r>
+      <w:proofErr w:type="spellEnd"/>
+      <w:r>
+        <w:t xml:space="preserve"> con una </w:t>
+      </w:r>
+      <w:proofErr w:type="spellStart"/>
+      <w:r>
+        <w:t>tupla</w:t>
+      </w:r>
+      <w:proofErr w:type="spellEnd"/>
+      <w:r>
+        <w:t xml:space="preserve"> de </w:t>
+      </w:r>
+      <w:proofErr w:type="spellStart"/>
+      <w:r>
+        <w:t>strings</w:t>
+      </w:r>
+      <w:proofErr w:type="spellEnd"/>
+      <w:r>
+        <w:t xml:space="preserve"> con los nombres de los campos en los que quiero poder buscar.</w:t>
+      </w:r>
+    </w:p>
+    <w:p>
+      <w:pPr>
+        <w:pStyle w:val="Ttulo3"/>
+      </w:pPr>
+      <w:r>
+        <w:t>Agregar filtros</w:t>
+      </w:r>
+    </w:p>
+    <w:p>
+      <w:r>
+        <w:t xml:space="preserve">En la clase que hemos creado en admin.py, añadimos el campo </w:t>
+      </w:r>
+      <w:proofErr w:type="spellStart"/>
+      <w:r>
+        <w:t>list_filter</w:t>
+      </w:r>
+      <w:proofErr w:type="spellEnd"/>
+      <w:r>
+        <w:t xml:space="preserve"> seguido de una </w:t>
+      </w:r>
+      <w:proofErr w:type="spellStart"/>
+      <w:r>
+        <w:t>tupla</w:t>
+      </w:r>
+      <w:proofErr w:type="spellEnd"/>
+      <w:r>
+        <w:t xml:space="preserve"> de </w:t>
+      </w:r>
+      <w:proofErr w:type="spellStart"/>
+      <w:r>
+        <w:t>strings</w:t>
+      </w:r>
+      <w:proofErr w:type="spellEnd"/>
+      <w:r>
+        <w:t xml:space="preserve"> con los nombres por los que queremos filtrar.</w:t>
+      </w:r>
+    </w:p>
+    <w:p>
+      <w:pPr>
+        <w:pStyle w:val="Cdigo"/>
+      </w:pPr>
+      <w:proofErr w:type="spellStart"/>
+      <w:r>
+        <w:t>class</w:t>
+      </w:r>
+      <w:proofErr w:type="spellEnd"/>
+      <w:r>
+        <w:t xml:space="preserve"> </w:t>
+      </w:r>
+      <w:proofErr w:type="spellStart"/>
+      <w:r>
+        <w:t>HojasAdmin</w:t>
+      </w:r>
+      <w:proofErr w:type="spellEnd"/>
+      <w:r>
+        <w:t>(</w:t>
+      </w:r>
+      <w:proofErr w:type="spellStart"/>
+      <w:proofErr w:type="gramStart"/>
+      <w:r>
+        <w:t>admin.ModelAdmin</w:t>
+      </w:r>
+      <w:proofErr w:type="spellEnd"/>
+      <w:proofErr w:type="gramEnd"/>
+      <w:r>
+        <w:t>):</w:t>
+      </w:r>
+    </w:p>
+    <w:p>
+      <w:pPr>
+        <w:pStyle w:val="Cdigo"/>
+      </w:pPr>
+      <w:r>
+        <w:t xml:space="preserve">    </w:t>
+      </w:r>
+      <w:proofErr w:type="spellStart"/>
+      <w:r>
+        <w:t>list_display</w:t>
+      </w:r>
+      <w:proofErr w:type="spellEnd"/>
+      <w:r>
+        <w:t xml:space="preserve"> = ("nombre", "</w:t>
+      </w:r>
+      <w:proofErr w:type="spellStart"/>
+      <w:r>
+        <w:t>descripcion</w:t>
+      </w:r>
+      <w:proofErr w:type="spellEnd"/>
+      <w:r>
+        <w:t>", "formula")</w:t>
+      </w:r>
+    </w:p>
+    <w:p>
+      <w:pPr>
+        <w:pStyle w:val="Cdigo"/>
+      </w:pPr>
+      <w:r>
+        <w:t xml:space="preserve">    </w:t>
+      </w:r>
+      <w:proofErr w:type="spellStart"/>
+      <w:r>
+        <w:t>search_fields</w:t>
+      </w:r>
+      <w:proofErr w:type="spellEnd"/>
+      <w:r>
+        <w:t xml:space="preserve"> = ("nombre", "</w:t>
+      </w:r>
+      <w:proofErr w:type="spellStart"/>
+      <w:r>
+        <w:t>descripcion</w:t>
+      </w:r>
+      <w:proofErr w:type="spellEnd"/>
+      <w:r>
+        <w:t>")</w:t>
+      </w:r>
+    </w:p>
+    <w:p>
+      <w:pPr>
+        <w:pStyle w:val="Cdigo"/>
+      </w:pPr>
+      <w:r>
+        <w:t xml:space="preserve">    </w:t>
+      </w:r>
+      <w:proofErr w:type="spellStart"/>
+      <w:r>
+        <w:t>list_filter</w:t>
+      </w:r>
+      <w:proofErr w:type="spellEnd"/>
+      <w:r>
+        <w:t xml:space="preserve"> = ("nombre",)</w:t>
+      </w:r>
+    </w:p>
+    <w:p>
+      <w:pPr>
+        <w:pStyle w:val="Cdigo"/>
+      </w:pPr>
+      <w:proofErr w:type="spellStart"/>
+      <w:r>
+        <w:t>class</w:t>
+      </w:r>
+      <w:proofErr w:type="spellEnd"/>
+      <w:r>
+        <w:t xml:space="preserve"> </w:t>
+      </w:r>
+      <w:proofErr w:type="spellStart"/>
+      <w:r>
+        <w:t>RamasAdmin</w:t>
+      </w:r>
+      <w:proofErr w:type="spellEnd"/>
+      <w:r>
+        <w:t>(</w:t>
+      </w:r>
+      <w:proofErr w:type="spellStart"/>
+      <w:proofErr w:type="gramStart"/>
+      <w:r>
+        <w:t>admin.ModelAdmin</w:t>
+      </w:r>
+      <w:proofErr w:type="spellEnd"/>
+      <w:proofErr w:type="gramEnd"/>
+      <w:r>
+        <w:t>):</w:t>
+      </w:r>
+    </w:p>
+    <w:p>
+      <w:pPr>
+        <w:pStyle w:val="Cdigo"/>
+      </w:pPr>
+      <w:r>
+        <w:t xml:space="preserve">    </w:t>
+      </w:r>
+      <w:proofErr w:type="spellStart"/>
+      <w:r>
+        <w:t>list_filter</w:t>
+      </w:r>
+      <w:proofErr w:type="spellEnd"/>
+      <w:r>
+        <w:t xml:space="preserve"> = ("rama",)</w:t>
+      </w:r>
+    </w:p>
+    <w:p>
+      <w:pPr>
+        <w:pStyle w:val="Cdigo"/>
+      </w:pPr>
+      <w:proofErr w:type="spellStart"/>
+      <w:proofErr w:type="gramStart"/>
+      <w:r>
+        <w:t>admin.site</w:t>
+      </w:r>
+      <w:proofErr w:type="gramEnd"/>
+      <w:r>
+        <w:t>.register</w:t>
+      </w:r>
+      <w:proofErr w:type="spellEnd"/>
+      <w:r>
+        <w:t xml:space="preserve">(Rama, </w:t>
+      </w:r>
+      <w:proofErr w:type="spellStart"/>
+      <w:r>
+        <w:t>RamasAdmin</w:t>
+      </w:r>
+      <w:proofErr w:type="spellEnd"/>
+      <w:r>
+        <w:t>)</w:t>
+      </w:r>
+    </w:p>
+    <w:p>
+      <w:pPr>
+        <w:pStyle w:val="Cdigo"/>
+      </w:pPr>
+      <w:proofErr w:type="spellStart"/>
+      <w:proofErr w:type="gramStart"/>
+      <w:r>
+        <w:t>admin.site</w:t>
+      </w:r>
+      <w:proofErr w:type="gramEnd"/>
+      <w:r>
+        <w:t>.register</w:t>
+      </w:r>
+      <w:proofErr w:type="spellEnd"/>
+      <w:r>
+        <w:t xml:space="preserve">(Hoja, </w:t>
+      </w:r>
+      <w:proofErr w:type="spellStart"/>
+      <w:r>
+        <w:t>HojasAdmin</w:t>
+      </w:r>
+      <w:proofErr w:type="spellEnd"/>
+      <w:r>
+        <w:t>)</w:t>
+      </w:r>
+    </w:p>
+    <w:p>
+      <w:r>
+        <w:t>Si el campo es tipo fecha, el filtro permite también ver los últimos 7 días y acciones similares.</w:t>
+      </w:r>
+    </w:p>
+    <w:p>
+      <w:pPr>
+        <w:pStyle w:val="Ttulo3"/>
+      </w:pPr>
+      <w:r>
+        <w:t>Cambiar el idioma</w:t>
+      </w:r>
+    </w:p>
+    <w:p>
+      <w:r>
+        <w:t>En settings.py modificamos el atributo LANGUAGE_CODE, que por defecto viene en ‘en-</w:t>
+      </w:r>
+      <w:proofErr w:type="spellStart"/>
+      <w:r>
+        <w:t>us</w:t>
+      </w:r>
+      <w:proofErr w:type="spellEnd"/>
+      <w:r>
+        <w:t>’. Si lo cambiamos a ‘es-</w:t>
+      </w:r>
+      <w:proofErr w:type="spellStart"/>
+      <w:r>
+        <w:t>eu</w:t>
+      </w:r>
+      <w:proofErr w:type="spellEnd"/>
+      <w:r>
+        <w:t>’ tendremos el idioma en español de España.</w:t>
+      </w:r>
+    </w:p>
+    <w:p>
+      <w:pPr>
+        <w:pStyle w:val="Cdigo"/>
+      </w:pPr>
+      <w:r>
+        <w:t>#LANGUAGE_CODE = 'en-</w:t>
+      </w:r>
+      <w:proofErr w:type="spellStart"/>
+      <w:r>
+        <w:t>us</w:t>
+      </w:r>
+      <w:proofErr w:type="spellEnd"/>
+      <w:r>
+        <w:t>'</w:t>
+      </w:r>
+    </w:p>
+    <w:p>
+      <w:pPr>
+        <w:pStyle w:val="Cdigo"/>
+      </w:pPr>
+      <w:r>
+        <w:t>LANGUAGE_CODE = 'es-</w:t>
+      </w:r>
+      <w:proofErr w:type="spellStart"/>
+      <w:r>
+        <w:t>eu</w:t>
+      </w:r>
+      <w:proofErr w:type="spellEnd"/>
+      <w:r>
+        <w:t>'</w:t>
+      </w:r>
+    </w:p>
+    <w:p>
+      <w:bookmarkStart w:id="0" w:name="_GoBack"/>
+      <w:bookmarkEnd w:id="0"/>
+    </w:p>
     <w:sectPr>
       <w:pgSz w:w="11906" w:h="16838"/>
       <w:pgMar w:top="1417" w:right="1701" w:bottom="1417" w:left="1701" w:header="708" w:footer="708" w:gutter="0"/>
@@ -10587,6 +11335,28 @@
       <w:szCs w:val="26"/>
     </w:rPr>
   </w:style>
+  <w:style w:type="paragraph" w:styleId="Ttulo3">
+    <w:name w:val="heading 3"/>
+    <w:basedOn w:val="Normal"/>
+    <w:next w:val="Normal"/>
+    <w:link w:val="Ttulo3Car"/>
+    <w:uiPriority w:val="9"/>
+    <w:unhideWhenUsed/>
+    <w:qFormat/>
+    <w:rsid w:val="0052091B"/>
+    <w:pPr>
+      <w:keepNext/>
+      <w:keepLines/>
+      <w:spacing w:before="40" w:after="0"/>
+      <w:outlineLvl w:val="2"/>
+    </w:pPr>
+    <w:rPr>
+      <w:rFonts w:asciiTheme="majorHAnsi" w:eastAsiaTheme="majorEastAsia" w:hAnsiTheme="majorHAnsi" w:cstheme="majorBidi"/>
+      <w:color w:val="1F4D78" w:themeColor="accent1" w:themeShade="7F"/>
+      <w:sz w:val="24"/>
+      <w:szCs w:val="24"/>
+    </w:rPr>
+  </w:style>
   <w:style w:type="character" w:default="1" w:styleId="Fuentedeprrafopredeter">
     <w:name w:val="Default Paragraph Font"/>
     <w:uiPriority w:val="1"/>
@@ -10842,6 +11612,19 @@
     <w:name w:val="hljs-number"/>
     <w:basedOn w:val="Fuentedeprrafopredeter"/>
     <w:rsid w:val="00277D8F"/>
+  </w:style>
+  <w:style w:type="character" w:customStyle="1" w:styleId="Ttulo3Car">
+    <w:name w:val="Título 3 Car"/>
+    <w:basedOn w:val="Fuentedeprrafopredeter"/>
+    <w:link w:val="Ttulo3"/>
+    <w:uiPriority w:val="9"/>
+    <w:rsid w:val="0052091B"/>
+    <w:rPr>
+      <w:rFonts w:asciiTheme="majorHAnsi" w:eastAsiaTheme="majorEastAsia" w:hAnsiTheme="majorHAnsi" w:cstheme="majorBidi"/>
+      <w:color w:val="1F4D78" w:themeColor="accent1" w:themeShade="7F"/>
+      <w:sz w:val="24"/>
+      <w:szCs w:val="24"/>
+    </w:rPr>
   </w:style>
 </w:styles>
 </file>

</xml_diff>